<commit_message>
final push with genetic algo
</commit_message>
<xml_diff>
--- a/Fr.docx
+++ b/Fr.docx
@@ -298,8 +298,6 @@
           <w:lang w:eastAsia="fr-FR"/>
         </w:rPr>
       </w:pPr>
-      <w:bookmarkStart w:id="0" w:name="_GoBack"/>
-      <w:bookmarkEnd w:id="0"/>
       <w:r>
         <w:rPr>
           <w:rFonts w:ascii="inherit" w:eastAsia="Times New Roman" w:hAnsi="inherit" w:cs="Helvetica"/>
@@ -992,6 +990,19 @@
           <w:lang w:eastAsia="fr-FR"/>
         </w:rPr>
       </w:pPr>
+    </w:p>
+    <w:p>
+      <w:pPr>
+        <w:spacing w:after="0" w:line="240" w:lineRule="auto"/>
+        <w:textAlignment w:val="baseline"/>
+        <w:rPr>
+          <w:rFonts w:ascii="inherit" w:eastAsia="Times New Roman" w:hAnsi="inherit" w:cs="Helvetica"/>
+          <w:color w:val="000000"/>
+          <w:sz w:val="24"/>
+          <w:szCs w:val="24"/>
+          <w:lang w:eastAsia="fr-FR"/>
+        </w:rPr>
+      </w:pPr>
       <w:r>
         <w:rPr>
           <w:rFonts w:ascii="inherit" w:eastAsia="Times New Roman" w:hAnsi="inherit" w:cs="Helvetica"/>
@@ -1001,7 +1012,6 @@
           <w:szCs w:val="24"/>
           <w:lang w:eastAsia="fr-FR"/>
         </w:rPr>
-        <w:lastRenderedPageBreak/>
         <mc:AlternateContent>
           <mc:Choice Requires="wps">
             <w:drawing>

</xml_diff>